<commit_message>
Paste Rephrased data of motherboard and printer in pc components in electronics
</commit_message>
<xml_diff>
--- a/images/electronics/pccomponents/printer/printers.docx
+++ b/images/electronics/pccomponents/printer/printers.docx
@@ -1063,6 +1063,14 @@
                 <w:sz w:val="26"/>
                 <w:szCs w:val="26"/>
               </w:rPr>
+              <w:t>-</w:t>
+            </w:r>
+            <w:r>
+              <w:rPr>
+                <w:rFonts w:ascii="Leelawadee" w:hAnsi="Leelawadee" w:cs="Leelawadee"/>
+                <w:sz w:val="26"/>
+                <w:szCs w:val="26"/>
+              </w:rPr>
               <w:t>Model Name: HP Laser 107a</w:t>
             </w:r>
           </w:p>
@@ -1080,6 +1088,14 @@
                 <w:sz w:val="26"/>
                 <w:szCs w:val="26"/>
               </w:rPr>
+              <w:t>-</w:t>
+            </w:r>
+            <w:r>
+              <w:rPr>
+                <w:rFonts w:ascii="Leelawadee" w:hAnsi="Leelawadee" w:cs="Leelawadee"/>
+                <w:sz w:val="26"/>
+                <w:szCs w:val="26"/>
+              </w:rPr>
               <w:t>Product Number: 4ZB77A</w:t>
             </w:r>
           </w:p>
@@ -1097,6 +1113,14 @@
                 <w:sz w:val="26"/>
                 <w:szCs w:val="26"/>
               </w:rPr>
+              <w:t>-</w:t>
+            </w:r>
+            <w:r>
+              <w:rPr>
+                <w:rFonts w:ascii="Leelawadee" w:hAnsi="Leelawadee" w:cs="Leelawadee"/>
+                <w:sz w:val="26"/>
+                <w:szCs w:val="26"/>
+              </w:rPr>
               <w:t>Ports: Hi-Speed USB 2.0 port</w:t>
             </w:r>
           </w:p>
@@ -1114,6 +1138,14 @@
                 <w:sz w:val="26"/>
                 <w:szCs w:val="26"/>
               </w:rPr>
+              <w:t>-</w:t>
+            </w:r>
+            <w:r>
+              <w:rPr>
+                <w:rFonts w:ascii="Leelawadee" w:hAnsi="Leelawadee" w:cs="Leelawadee"/>
+                <w:sz w:val="26"/>
+                <w:szCs w:val="26"/>
+              </w:rPr>
               <w:t>Acoustic Power Emissions (Active, Printing): 6.5 B(A)</w:t>
             </w:r>
           </w:p>
@@ -1131,6 +1163,14 @@
                 <w:sz w:val="26"/>
                 <w:szCs w:val="26"/>
               </w:rPr>
+              <w:t>-</w:t>
+            </w:r>
+            <w:r>
+              <w:rPr>
+                <w:rFonts w:ascii="Leelawadee" w:hAnsi="Leelawadee" w:cs="Leelawadee"/>
+                <w:sz w:val="26"/>
+                <w:szCs w:val="26"/>
+              </w:rPr>
               <w:t>Recommended Operating Humidity Range: 20 to 70% RH (non-condensing)</w:t>
             </w:r>
           </w:p>
@@ -1148,6 +1188,14 @@
                 <w:sz w:val="26"/>
                 <w:szCs w:val="26"/>
               </w:rPr>
+              <w:t>-</w:t>
+            </w:r>
+            <w:r>
+              <w:rPr>
+                <w:rFonts w:ascii="Leelawadee" w:hAnsi="Leelawadee" w:cs="Leelawadee"/>
+                <w:sz w:val="26"/>
+                <w:szCs w:val="26"/>
+              </w:rPr>
               <w:t>Recommended Operating Temperature Range: 15 to 27°C (59 to 80.6°F)</w:t>
             </w:r>
           </w:p>
@@ -1159,6 +1207,14 @@
                 <w:szCs w:val="26"/>
               </w:rPr>
             </w:pPr>
+            <w:r>
+              <w:rPr>
+                <w:rFonts w:ascii="Leelawadee" w:hAnsi="Leelawadee" w:cs="Leelawadee"/>
+                <w:sz w:val="26"/>
+                <w:szCs w:val="26"/>
+              </w:rPr>
+              <w:t>-</w:t>
+            </w:r>
             <w:r>
               <w:rPr>
                 <w:rFonts w:ascii="Leelawadee" w:hAnsi="Leelawadee" w:cs="Leelawadee"/>
@@ -1479,7 +1535,15 @@
                 <w:sz w:val="26"/>
                 <w:szCs w:val="26"/>
               </w:rPr>
-              <w:t>Model Number: TS3140</w:t>
+              <w:t>-</w:t>
+            </w:r>
+            <w:r>
+              <w:rPr>
+                <w:rFonts w:ascii="Leelawadee" w:hAnsi="Leelawadee" w:cs="Leelawadee"/>
+                <w:sz w:val="26"/>
+                <w:szCs w:val="26"/>
+              </w:rPr>
+              <w:t>Brand: Canon</w:t>
             </w:r>
             <w:r>
               <w:rPr>
@@ -1504,7 +1568,15 @@
                 <w:sz w:val="26"/>
                 <w:szCs w:val="26"/>
               </w:rPr>
-              <w:t>Brand: Canon</w:t>
+              <w:t>-</w:t>
+            </w:r>
+            <w:r>
+              <w:rPr>
+                <w:rFonts w:ascii="Leelawadee" w:hAnsi="Leelawadee" w:cs="Leelawadee"/>
+                <w:sz w:val="26"/>
+                <w:szCs w:val="26"/>
+              </w:rPr>
+              <w:t>Type: Inkjet Multifunction Printer</w:t>
             </w:r>
             <w:r>
               <w:rPr>
@@ -1529,25 +1601,8 @@
                 <w:sz w:val="26"/>
                 <w:szCs w:val="26"/>
               </w:rPr>
-              <w:t>Type: Inkjet Multifunction Printer</w:t>
-            </w:r>
-            <w:r>
-              <w:rPr>
-                <w:rFonts w:ascii="Leelawadee" w:hAnsi="Leelawadee" w:cs="Leelawadee"/>
-                <w:sz w:val="26"/>
-                <w:szCs w:val="26"/>
-              </w:rPr>
-              <w:t>.</w:t>
-            </w:r>
-          </w:p>
-          <w:p>
-            <w:pPr>
-              <w:rPr>
-                <w:rFonts w:ascii="Leelawadee" w:hAnsi="Leelawadee" w:cs="Leelawadee"/>
-                <w:sz w:val="26"/>
-                <w:szCs w:val="26"/>
-              </w:rPr>
-            </w:pPr>
+              <w:t>-</w:t>
+            </w:r>
             <w:r>
               <w:rPr>
                 <w:rFonts w:ascii="Leelawadee" w:hAnsi="Leelawadee" w:cs="Leelawadee"/>
@@ -1762,24 +1817,24 @@
                 <w:sz w:val="26"/>
                 <w:szCs w:val="26"/>
               </w:rPr>
+              <w:t>Printer output: Monochrome</w:t>
+            </w:r>
+          </w:p>
+          <w:p>
+            <w:pPr>
+              <w:rPr>
+                <w:rFonts w:ascii="Leelawadee" w:hAnsi="Leelawadee" w:cs="Leelawadee"/>
+                <w:sz w:val="26"/>
+                <w:szCs w:val="26"/>
+              </w:rPr>
+            </w:pPr>
+            <w:r>
+              <w:rPr>
+                <w:rFonts w:ascii="Leelawadee" w:hAnsi="Leelawadee" w:cs="Leelawadee"/>
+                <w:sz w:val="26"/>
+                <w:szCs w:val="26"/>
+              </w:rPr>
               <w:lastRenderedPageBreak/>
-              <w:t>Printer output: Monochrome</w:t>
-            </w:r>
-          </w:p>
-          <w:p>
-            <w:pPr>
-              <w:rPr>
-                <w:rFonts w:ascii="Leelawadee" w:hAnsi="Leelawadee" w:cs="Leelawadee"/>
-                <w:sz w:val="26"/>
-                <w:szCs w:val="26"/>
-              </w:rPr>
-            </w:pPr>
-            <w:r>
-              <w:rPr>
-                <w:rFonts w:ascii="Leelawadee" w:hAnsi="Leelawadee" w:cs="Leelawadee"/>
-                <w:sz w:val="26"/>
-                <w:szCs w:val="26"/>
-              </w:rPr>
               <w:t>Maximum print speed (color): 5ppm</w:t>
             </w:r>
           </w:p>
@@ -1835,6 +1890,14 @@
                 <w:sz w:val="26"/>
                 <w:szCs w:val="26"/>
               </w:rPr>
+              <w:t>-</w:t>
+            </w:r>
+            <w:r>
+              <w:rPr>
+                <w:rFonts w:ascii="Leelawadee" w:hAnsi="Leelawadee" w:cs="Leelawadee"/>
+                <w:sz w:val="26"/>
+                <w:szCs w:val="26"/>
+              </w:rPr>
               <w:t>Brother PT-E110VP Label Printer</w:t>
             </w:r>
             <w:r>
@@ -1860,6 +1923,14 @@
                 <w:sz w:val="26"/>
                 <w:szCs w:val="26"/>
               </w:rPr>
+              <w:t>-</w:t>
+            </w:r>
+            <w:r>
+              <w:rPr>
+                <w:rFonts w:ascii="Leelawadee" w:hAnsi="Leelawadee" w:cs="Leelawadee"/>
+                <w:sz w:val="26"/>
+                <w:szCs w:val="26"/>
+              </w:rPr>
               <w:t>Brother PT-E110VP Label Printer</w:t>
             </w:r>
             <w:r>
@@ -1885,6 +1956,14 @@
                 <w:sz w:val="26"/>
                 <w:szCs w:val="26"/>
               </w:rPr>
+              <w:t>-</w:t>
+            </w:r>
+            <w:r>
+              <w:rPr>
+                <w:rFonts w:ascii="Leelawadee" w:hAnsi="Leelawadee" w:cs="Leelawadee"/>
+                <w:sz w:val="26"/>
+                <w:szCs w:val="26"/>
+              </w:rPr>
               <w:t>Easy to Use</w:t>
             </w:r>
             <w:r>
@@ -1894,25 +1973,41 @@
                 <w:szCs w:val="26"/>
               </w:rPr>
               <w:t>.</w:t>
+            </w:r>
+          </w:p>
+          <w:p>
+            <w:pPr>
+              <w:rPr>
+                <w:rFonts w:ascii="Leelawadee" w:hAnsi="Leelawadee" w:cs="Leelawadee"/>
+                <w:sz w:val="26"/>
+                <w:szCs w:val="26"/>
+              </w:rPr>
+            </w:pPr>
+            <w:r>
+              <w:rPr>
+                <w:rFonts w:ascii="Leelawadee" w:hAnsi="Leelawadee" w:cs="Leelawadee"/>
+                <w:sz w:val="26"/>
+                <w:szCs w:val="26"/>
+              </w:rPr>
+              <w:t>-</w:t>
+            </w:r>
+            <w:r>
+              <w:rPr>
+                <w:rFonts w:ascii="Leelawadee" w:hAnsi="Leelawadee" w:cs="Leelawadee"/>
+                <w:sz w:val="26"/>
+                <w:szCs w:val="26"/>
+              </w:rPr>
+              <w:t>Perfect Material for custo</w:t>
             </w:r>
             <w:bookmarkStart w:id="0" w:name="_GoBack"/>
             <w:bookmarkEnd w:id="0"/>
-          </w:p>
-          <w:p>
-            <w:pPr>
-              <w:rPr>
-                <w:rFonts w:ascii="Leelawadee" w:hAnsi="Leelawadee" w:cs="Leelawadee"/>
-                <w:sz w:val="26"/>
-                <w:szCs w:val="26"/>
-              </w:rPr>
-            </w:pPr>
-            <w:r>
-              <w:rPr>
-                <w:rFonts w:ascii="Leelawadee" w:hAnsi="Leelawadee" w:cs="Leelawadee"/>
-                <w:sz w:val="26"/>
-                <w:szCs w:val="26"/>
-              </w:rPr>
-              <w:t>Perfect Material for customer</w:t>
+            <w:r>
+              <w:rPr>
+                <w:rFonts w:ascii="Leelawadee" w:hAnsi="Leelawadee" w:cs="Leelawadee"/>
+                <w:sz w:val="26"/>
+                <w:szCs w:val="26"/>
+              </w:rPr>
+              <w:t>mer</w:t>
             </w:r>
             <w:r>
               <w:rPr>
@@ -1931,6 +2026,14 @@
                 <w:szCs w:val="26"/>
               </w:rPr>
             </w:pPr>
+            <w:r>
+              <w:rPr>
+                <w:rFonts w:ascii="Leelawadee" w:hAnsi="Leelawadee" w:cs="Leelawadee"/>
+                <w:sz w:val="26"/>
+                <w:szCs w:val="26"/>
+              </w:rPr>
+              <w:t>-</w:t>
+            </w:r>
             <w:r>
               <w:rPr>
                 <w:rFonts w:ascii="Leelawadee" w:hAnsi="Leelawadee" w:cs="Leelawadee"/>
@@ -2680,7 +2783,7 @@
 </file>
 
 <file path=customXml/itemProps1.xml><?xml version="1.0" encoding="utf-8"?>
-<ds:datastoreItem xmlns:ds="http://schemas.openxmlformats.org/officeDocument/2006/customXml" ds:itemID="{B8E59104-8143-4A0B-9ADF-25BAA222AB83}">
+<ds:datastoreItem xmlns:ds="http://schemas.openxmlformats.org/officeDocument/2006/customXml" ds:itemID="{AA00909D-A5F0-4458-A7D6-7230502FCA9E}">
   <ds:schemaRefs>
     <ds:schemaRef ds:uri="http://schemas.openxmlformats.org/officeDocument/2006/bibliography"/>
   </ds:schemaRefs>

</xml_diff>